<commit_message>
added V1-Project and devlog
</commit_message>
<xml_diff>
--- a/Space_Pace_Unity_Worklog.docx
+++ b/Space_Pace_Unity_Worklog.docx
@@ -1115,6 +1115,84 @@
           <w:lang w:val="de-CH"/>
         </w:rPr>
         <w:t xml:space="preserve">    Usertesting</w:t>
+      </w:r>
+    </w:p>
+    <w:p>
+      <w:pPr>
+        <w:rPr>
+          <w:lang w:val="de-CH"/>
+        </w:rPr>
+      </w:pPr>
+      <w:r>
+        <w:rPr>
+          <w:lang w:val="de-CH"/>
+        </w:rPr>
+        <w:t xml:space="preserve">15. Aug: 2h 20min: </w:t>
+      </w:r>
+      <w:r>
+        <w:rPr>
+          <w:lang w:val="de-CH"/>
+        </w:rPr>
+        <w:t>new gun model, gun distance to player (WIP)</w:t>
+      </w:r>
+    </w:p>
+    <w:p>
+      <w:pPr>
+        <w:rPr>
+          <w:lang w:val="de-CH"/>
+        </w:rPr>
+      </w:pPr>
+      <w:r>
+        <w:rPr>
+          <w:lang w:val="de-CH"/>
+        </w:rPr>
+        <w:t>15. Aug: 30min</w:t>
+      </w:r>
+      <w:r>
+        <w:rPr>
+          <w:lang w:val="de-CH"/>
+        </w:rPr>
+        <w:t>: tried to solve gun distance bug, which happens when the mouse is near the player</w:t>
+      </w:r>
+    </w:p>
+    <w:p>
+      <w:pPr>
+        <w:rPr>
+          <w:lang w:val="de-CH"/>
+        </w:rPr>
+      </w:pPr>
+    </w:p>
+    <w:p>
+      <w:pPr>
+        <w:rPr>
+          <w:lang w:val="de-CH"/>
+        </w:rPr>
+      </w:pPr>
+    </w:p>
+    <w:p>
+      <w:pPr>
+        <w:rPr>
+          <w:lang w:val="de-CH"/>
+        </w:rPr>
+      </w:pPr>
+      <w:r>
+        <w:rPr>
+          <w:lang w:val="de-CH"/>
+        </w:rPr>
+        <w:t>Todo: raycast shooting and knife combat</w:t>
+      </w:r>
+    </w:p>
+    <w:p>
+      <w:pPr>
+        <w:rPr>
+          <w:lang w:val="de-CH"/>
+        </w:rPr>
+      </w:pPr>
+      <w:r>
+        <w:rPr>
+          <w:lang w:val="de-CH"/>
+        </w:rPr>
+        <w:br w:type="page"/>
       </w:r>
     </w:p>
     <w:p>

</xml_diff>